<commit_message>
made changes on the analytics report
</commit_message>
<xml_diff>
--- a/papers/python statistics/Econometrics Analysis.docx
+++ b/papers/python statistics/Econometrics Analysis.docx
@@ -4793,7 +4793,7 @@
       <w:r>
         <w:rPr>
           <w:rFonts w:cstheme="minorHAnsi"/>
-          <w:lang w:val="en-GB"/>
+          <w:noProof/>
         </w:rPr>
         <w:lastRenderedPageBreak/>
         <w:drawing>
@@ -6297,19 +6297,452 @@
         <w:jc w:val="both"/>
         <w:rPr>
           <w:rFonts w:cstheme="minorHAnsi"/>
-          <w:lang w:val="en-GB"/>
-        </w:rPr>
-      </w:pPr>
-      <w:r>
-        <w:rPr>
-          <w:rFonts w:cstheme="minorHAnsi"/>
-          <w:lang w:val="en-GB"/>
+          <w:noProof/>
+        </w:rPr>
+      </w:pPr>
+    </w:p>
+    <w:p>
+      <w:pPr>
+        <w:spacing w:line="360" w:lineRule="auto"/>
+        <w:jc w:val="both"/>
+        <w:rPr>
+          <w:rFonts w:cstheme="minorHAnsi"/>
+          <w:noProof/>
+        </w:rPr>
+      </w:pPr>
+    </w:p>
+    <w:p>
+      <w:pPr>
+        <w:spacing w:line="360" w:lineRule="auto"/>
+        <w:jc w:val="both"/>
+        <w:rPr>
+          <w:rFonts w:cstheme="minorHAnsi"/>
+          <w:noProof/>
+        </w:rPr>
+      </w:pPr>
+    </w:p>
+    <w:p>
+      <w:pPr>
+        <w:spacing w:line="360" w:lineRule="auto"/>
+        <w:jc w:val="both"/>
+        <w:rPr>
+          <w:rFonts w:cstheme="minorHAnsi"/>
+          <w:noProof/>
+        </w:rPr>
+      </w:pPr>
+    </w:p>
+    <w:p>
+      <w:pPr>
+        <w:spacing w:line="360" w:lineRule="auto"/>
+        <w:jc w:val="both"/>
+        <w:rPr>
+          <w:rFonts w:cstheme="minorHAnsi"/>
+          <w:noProof/>
+        </w:rPr>
+      </w:pPr>
+    </w:p>
+    <w:p>
+      <w:pPr>
+        <w:spacing w:line="360" w:lineRule="auto"/>
+        <w:jc w:val="both"/>
+        <w:rPr>
+          <w:rFonts w:cstheme="minorHAnsi"/>
+          <w:noProof/>
+        </w:rPr>
+      </w:pPr>
+    </w:p>
+    <w:p>
+      <w:pPr>
+        <w:spacing w:line="360" w:lineRule="auto"/>
+        <w:jc w:val="both"/>
+        <w:rPr>
+          <w:rFonts w:cstheme="minorHAnsi"/>
+          <w:noProof/>
+        </w:rPr>
+      </w:pPr>
+    </w:p>
+    <w:p>
+      <w:pPr>
+        <w:spacing w:line="360" w:lineRule="auto"/>
+        <w:jc w:val="both"/>
+        <w:rPr>
+          <w:rFonts w:cstheme="minorHAnsi"/>
+          <w:lang w:val="en-GB"/>
+        </w:rPr>
+      </w:pPr>
+      <w:bookmarkStart w:id="0" w:name="_GoBack"/>
+      <w:bookmarkEnd w:id="0"/>
+    </w:p>
+    <w:p>
+      <w:pPr>
+        <w:spacing w:line="360" w:lineRule="auto"/>
+        <w:jc w:val="both"/>
+        <w:rPr>
+          <w:rFonts w:cstheme="minorHAnsi"/>
+          <w:lang w:val="en-GB"/>
+        </w:rPr>
+      </w:pPr>
+    </w:p>
+    <w:p>
+      <w:pPr>
+        <w:spacing w:line="360" w:lineRule="auto"/>
+        <w:jc w:val="both"/>
+        <w:rPr>
+          <w:rFonts w:cstheme="minorHAnsi"/>
+          <w:b/>
+          <w:lang w:val="en-GB"/>
+        </w:rPr>
+      </w:pPr>
+      <w:r>
+        <w:rPr>
+          <w:rFonts w:cstheme="minorHAnsi"/>
+          <w:b/>
+          <w:lang w:val="en-GB"/>
+        </w:rPr>
+        <w:lastRenderedPageBreak/>
+        <w:t>Observations</w:t>
+      </w:r>
+      <w:r>
+        <w:rPr>
+          <w:rFonts w:cstheme="minorHAnsi"/>
+          <w:b/>
+          <w:lang w:val="en-GB"/>
+        </w:rPr>
+        <w:t>:</w:t>
+      </w:r>
+    </w:p>
+    <w:p>
+      <w:pPr>
+        <w:spacing w:line="360" w:lineRule="auto"/>
+        <w:jc w:val="both"/>
+        <w:rPr>
+          <w:rFonts w:cstheme="minorHAnsi"/>
+          <w:lang w:val="en-GB"/>
+        </w:rPr>
+      </w:pPr>
+      <w:r>
+        <w:rPr>
+          <w:rFonts w:cstheme="minorHAnsi"/>
+          <w:lang w:val="en-GB"/>
+        </w:rPr>
+        <w:t>-There were more males than females as CEOs in most companies</w:t>
+      </w:r>
+    </w:p>
+    <w:p>
+      <w:pPr>
+        <w:spacing w:line="360" w:lineRule="auto"/>
+        <w:jc w:val="both"/>
+        <w:rPr>
+          <w:rFonts w:cstheme="minorHAnsi"/>
+          <w:lang w:val="en-GB"/>
+        </w:rPr>
+      </w:pPr>
+      <w:r>
+        <w:rPr>
+          <w:rFonts w:cstheme="minorHAnsi"/>
+          <w:lang w:val="en-GB"/>
+        </w:rPr>
+        <w:t xml:space="preserve">-Males earned a higher salary than their </w:t>
+      </w:r>
+      <w:r>
+        <w:rPr>
+          <w:rFonts w:cstheme="minorHAnsi"/>
+          <w:lang w:val="en-GB"/>
+        </w:rPr>
+        <w:t>counterparts</w:t>
+      </w:r>
+      <w:r>
+        <w:rPr>
+          <w:rFonts w:cstheme="minorHAnsi"/>
+          <w:lang w:val="en-GB"/>
+        </w:rPr>
+        <w:t xml:space="preserve"> </w:t>
+      </w:r>
+    </w:p>
+    <w:p>
+      <w:pPr>
+        <w:spacing w:line="360" w:lineRule="auto"/>
+        <w:jc w:val="both"/>
+        <w:rPr>
+          <w:rFonts w:cstheme="minorHAnsi"/>
+          <w:lang w:val="en-GB"/>
+        </w:rPr>
+      </w:pPr>
+      <w:r>
+        <w:rPr>
+          <w:rFonts w:cstheme="minorHAnsi"/>
+          <w:lang w:val="en-GB"/>
+        </w:rPr>
+        <w:t>A simple plot of the salary incomes of some of the staff and their education levels is as shown below;</w:t>
+      </w:r>
+    </w:p>
+    <w:p>
+      <w:pPr>
+        <w:shd w:val="clear" w:color="auto" w:fill="1E1E1E"/>
+        <w:spacing w:after="0" w:line="360" w:lineRule="auto"/>
+        <w:jc w:val="both"/>
+        <w:rPr>
+          <w:rFonts w:eastAsia="Times New Roman" w:cstheme="minorHAnsi"/>
+          <w:color w:val="D4D4D4"/>
+          <w:sz w:val="21"/>
+          <w:szCs w:val="21"/>
+        </w:rPr>
+      </w:pPr>
+      <w:r>
+        <w:rPr>
+          <w:rFonts w:eastAsia="Times New Roman" w:cstheme="minorHAnsi"/>
+          <w:color w:val="C586C0"/>
+          <w:sz w:val="21"/>
+          <w:szCs w:val="21"/>
+        </w:rPr>
+        <w:t>import</w:t>
+      </w:r>
+      <w:r>
+        <w:rPr>
+          <w:rFonts w:eastAsia="Times New Roman" w:cstheme="minorHAnsi"/>
+          <w:color w:val="D4D4D4"/>
+          <w:sz w:val="21"/>
+          <w:szCs w:val="21"/>
+        </w:rPr>
+        <w:t xml:space="preserve"> pandas </w:t>
+      </w:r>
+      <w:r>
+        <w:rPr>
+          <w:rFonts w:eastAsia="Times New Roman" w:cstheme="minorHAnsi"/>
+          <w:color w:val="C586C0"/>
+          <w:sz w:val="21"/>
+          <w:szCs w:val="21"/>
+        </w:rPr>
+        <w:t>as</w:t>
+      </w:r>
+      <w:r>
+        <w:rPr>
+          <w:rFonts w:eastAsia="Times New Roman" w:cstheme="minorHAnsi"/>
+          <w:color w:val="D4D4D4"/>
+          <w:sz w:val="21"/>
+          <w:szCs w:val="21"/>
+        </w:rPr>
+        <w:t xml:space="preserve"> pd</w:t>
+      </w:r>
+    </w:p>
+    <w:p>
+      <w:pPr>
+        <w:shd w:val="clear" w:color="auto" w:fill="1E1E1E"/>
+        <w:spacing w:after="0" w:line="360" w:lineRule="auto"/>
+        <w:jc w:val="both"/>
+        <w:rPr>
+          <w:rFonts w:eastAsia="Times New Roman" w:cstheme="minorHAnsi"/>
+          <w:color w:val="D4D4D4"/>
+          <w:sz w:val="21"/>
+          <w:szCs w:val="21"/>
+        </w:rPr>
+      </w:pPr>
+      <w:r>
+        <w:rPr>
+          <w:rFonts w:eastAsia="Times New Roman" w:cstheme="minorHAnsi"/>
+          <w:color w:val="D4D4D4"/>
+          <w:sz w:val="21"/>
+          <w:szCs w:val="21"/>
+        </w:rPr>
+        <w:t>df = pd.read_csv (</w:t>
+      </w:r>
+      <w:r>
+        <w:rPr>
+          <w:rFonts w:eastAsia="Times New Roman" w:cstheme="minorHAnsi"/>
+          <w:color w:val="569CD6"/>
+          <w:sz w:val="21"/>
+          <w:szCs w:val="21"/>
+        </w:rPr>
+        <w:t>r</w:t>
+      </w:r>
+      <w:r>
+        <w:rPr>
+          <w:rFonts w:eastAsia="Times New Roman" w:cstheme="minorHAnsi"/>
+          <w:color w:val="D16969"/>
+          <w:sz w:val="21"/>
+          <w:szCs w:val="21"/>
+        </w:rPr>
+        <w:t>'education.csv'</w:t>
+      </w:r>
+      <w:r>
+        <w:rPr>
+          <w:rFonts w:eastAsia="Times New Roman" w:cstheme="minorHAnsi"/>
+          <w:color w:val="D4D4D4"/>
+          <w:sz w:val="21"/>
+          <w:szCs w:val="21"/>
+        </w:rPr>
+        <w:t>)</w:t>
+      </w:r>
+    </w:p>
+    <w:p>
+      <w:pPr>
+        <w:shd w:val="clear" w:color="auto" w:fill="1E1E1E"/>
+        <w:spacing w:after="0" w:line="360" w:lineRule="auto"/>
+        <w:jc w:val="both"/>
+        <w:rPr>
+          <w:rFonts w:eastAsia="Times New Roman" w:cstheme="minorHAnsi"/>
+          <w:color w:val="D4D4D4"/>
+          <w:sz w:val="21"/>
+          <w:szCs w:val="21"/>
+        </w:rPr>
+      </w:pPr>
+      <w:r>
+        <w:rPr>
+          <w:rFonts w:eastAsia="Times New Roman" w:cstheme="minorHAnsi"/>
+          <w:color w:val="D4D4D4"/>
+          <w:sz w:val="21"/>
+          <w:szCs w:val="21"/>
+        </w:rPr>
+        <w:t>df.plot(</w:t>
+      </w:r>
+      <w:r>
+        <w:rPr>
+          <w:rFonts w:eastAsia="Times New Roman" w:cstheme="minorHAnsi"/>
+          <w:color w:val="9CDCFE"/>
+          <w:sz w:val="21"/>
+          <w:szCs w:val="21"/>
+        </w:rPr>
+        <w:t>x</w:t>
+      </w:r>
+      <w:r>
+        <w:rPr>
+          <w:rFonts w:eastAsia="Times New Roman" w:cstheme="minorHAnsi"/>
+          <w:color w:val="D4D4D4"/>
+          <w:sz w:val="21"/>
+          <w:szCs w:val="21"/>
+        </w:rPr>
+        <w:t xml:space="preserve"> = </w:t>
+      </w:r>
+      <w:r>
+        <w:rPr>
+          <w:rFonts w:eastAsia="Times New Roman" w:cstheme="minorHAnsi"/>
+          <w:color w:val="CE9178"/>
+          <w:sz w:val="21"/>
+          <w:szCs w:val="21"/>
+        </w:rPr>
+        <w:t>'salary in dollars'</w:t>
+      </w:r>
+      <w:r>
+        <w:rPr>
+          <w:rFonts w:eastAsia="Times New Roman" w:cstheme="minorHAnsi"/>
+          <w:color w:val="D4D4D4"/>
+          <w:sz w:val="21"/>
+          <w:szCs w:val="21"/>
+        </w:rPr>
+        <w:t xml:space="preserve">, </w:t>
+      </w:r>
+      <w:r>
+        <w:rPr>
+          <w:rFonts w:eastAsia="Times New Roman" w:cstheme="minorHAnsi"/>
+          <w:color w:val="9CDCFE"/>
+          <w:sz w:val="21"/>
+          <w:szCs w:val="21"/>
+        </w:rPr>
+        <w:t>y</w:t>
+      </w:r>
+      <w:r>
+        <w:rPr>
+          <w:rFonts w:eastAsia="Times New Roman" w:cstheme="minorHAnsi"/>
+          <w:color w:val="D4D4D4"/>
+          <w:sz w:val="21"/>
+          <w:szCs w:val="21"/>
+        </w:rPr>
+        <w:t>=</w:t>
+      </w:r>
+      <w:r>
+        <w:rPr>
+          <w:rFonts w:eastAsia="Times New Roman" w:cstheme="minorHAnsi"/>
+          <w:color w:val="CE9178"/>
+          <w:sz w:val="21"/>
+          <w:szCs w:val="21"/>
+        </w:rPr>
+        <w:t>'education'</w:t>
+      </w:r>
+      <w:r>
+        <w:rPr>
+          <w:rFonts w:eastAsia="Times New Roman" w:cstheme="minorHAnsi"/>
+          <w:color w:val="D4D4D4"/>
+          <w:sz w:val="21"/>
+          <w:szCs w:val="21"/>
+        </w:rPr>
+        <w:t xml:space="preserve">, </w:t>
+      </w:r>
+      <w:r>
+        <w:rPr>
+          <w:rFonts w:eastAsia="Times New Roman" w:cstheme="minorHAnsi"/>
+          <w:color w:val="9CDCFE"/>
+          <w:sz w:val="21"/>
+          <w:szCs w:val="21"/>
+        </w:rPr>
+        <w:t>kind</w:t>
+      </w:r>
+      <w:r>
+        <w:rPr>
+          <w:rFonts w:eastAsia="Times New Roman" w:cstheme="minorHAnsi"/>
+          <w:color w:val="D4D4D4"/>
+          <w:sz w:val="21"/>
+          <w:szCs w:val="21"/>
+        </w:rPr>
+        <w:t xml:space="preserve"> = </w:t>
+      </w:r>
+      <w:r>
+        <w:rPr>
+          <w:rFonts w:eastAsia="Times New Roman" w:cstheme="minorHAnsi"/>
+          <w:color w:val="CE9178"/>
+          <w:sz w:val="21"/>
+          <w:szCs w:val="21"/>
+        </w:rPr>
+        <w:t>'scatter'</w:t>
+      </w:r>
+      <w:r>
+        <w:rPr>
+          <w:rFonts w:eastAsia="Times New Roman" w:cstheme="minorHAnsi"/>
+          <w:color w:val="D4D4D4"/>
+          <w:sz w:val="21"/>
+          <w:szCs w:val="21"/>
+        </w:rPr>
+        <w:t>)</w:t>
+      </w:r>
+    </w:p>
+    <w:p>
+      <w:pPr>
+        <w:spacing w:line="360" w:lineRule="auto"/>
+        <w:jc w:val="both"/>
+        <w:rPr>
+          <w:rFonts w:cstheme="minorHAnsi"/>
+          <w:lang w:val="en-GB"/>
+        </w:rPr>
+      </w:pPr>
+    </w:p>
+    <w:p>
+      <w:pPr>
+        <w:spacing w:line="360" w:lineRule="auto"/>
+        <w:jc w:val="both"/>
+        <w:rPr>
+          <w:rFonts w:cstheme="minorHAnsi"/>
+          <w:lang w:val="en-GB"/>
+        </w:rPr>
+      </w:pPr>
+    </w:p>
+    <w:p>
+      <w:pPr>
+        <w:spacing w:line="360" w:lineRule="auto"/>
+        <w:jc w:val="both"/>
+        <w:rPr>
+          <w:rFonts w:cstheme="minorHAnsi"/>
+          <w:lang w:val="en-GB"/>
+        </w:rPr>
+      </w:pPr>
+      <w:r>
+        <w:rPr>
+          <w:rFonts w:cstheme="minorHAnsi"/>
+          <w:noProof/>
         </w:rPr>
         <w:drawing>
-          <wp:inline distT="0" distB="0" distL="0" distR="0" wp14:anchorId="1277099C" wp14:editId="37B95CA0">
-            <wp:extent cx="5943600" cy="2837815"/>
-            <wp:effectExtent l="0" t="0" r="0" b="635"/>
-            <wp:docPr id="2" name="Picture 2"/>
+          <wp:inline distT="0" distB="0" distL="0" distR="0" wp14:anchorId="167C19CC" wp14:editId="56289EAF">
+            <wp:extent cx="5943600" cy="3269615"/>
+            <wp:effectExtent l="0" t="0" r="0" b="6985"/>
+            <wp:docPr id="9" name="Picture 9"/>
             <wp:cNvGraphicFramePr>
               <a:graphicFrameLocks xmlns:a="http://schemas.openxmlformats.org/drawingml/2006/main" noChangeAspect="1"/>
             </wp:cNvGraphicFramePr>
@@ -6329,7 +6762,7 @@
                   <pic:spPr>
                     <a:xfrm>
                       <a:off x="0" y="0"/>
-                      <a:ext cx="5943600" cy="2837815"/>
+                      <a:ext cx="5943600" cy="3269615"/>
                     </a:xfrm>
                     <a:prstGeom prst="rect">
                       <a:avLst/>
@@ -6348,16 +6781,6 @@
         <w:jc w:val="both"/>
         <w:rPr>
           <w:rFonts w:cstheme="minorHAnsi"/>
-          <w:lang w:val="en-GB"/>
-        </w:rPr>
-      </w:pPr>
-    </w:p>
-    <w:p>
-      <w:pPr>
-        <w:spacing w:line="360" w:lineRule="auto"/>
-        <w:jc w:val="both"/>
-        <w:rPr>
-          <w:rFonts w:cstheme="minorHAnsi"/>
           <w:b/>
           <w:lang w:val="en-GB"/>
         </w:rPr>
@@ -6368,82 +6791,181 @@
           <w:b/>
           <w:lang w:val="en-GB"/>
         </w:rPr>
+        <w:t>Observations:</w:t>
+      </w:r>
+    </w:p>
+    <w:p>
+      <w:pPr>
+        <w:spacing w:line="360" w:lineRule="auto"/>
+        <w:jc w:val="both"/>
+        <w:rPr>
+          <w:rFonts w:cstheme="minorHAnsi"/>
+          <w:lang w:val="en-GB"/>
+        </w:rPr>
+      </w:pPr>
+      <w:r>
+        <w:rPr>
+          <w:rFonts w:cstheme="minorHAnsi"/>
+          <w:lang w:val="en-GB"/>
+        </w:rPr>
+        <w:t>-</w:t>
+      </w:r>
+      <w:r>
+        <w:rPr>
+          <w:rFonts w:cstheme="minorHAnsi"/>
+          <w:lang w:val="en-GB"/>
+        </w:rPr>
+        <w:t xml:space="preserve">There are more CEOs with a </w:t>
+      </w:r>
+      <w:r>
+        <w:rPr>
+          <w:rFonts w:cstheme="minorHAnsi"/>
+          <w:lang w:val="en-GB"/>
+        </w:rPr>
+        <w:t>master’s</w:t>
+      </w:r>
+      <w:r>
+        <w:rPr>
+          <w:rFonts w:cstheme="minorHAnsi"/>
+          <w:lang w:val="en-GB"/>
+        </w:rPr>
+        <w:t xml:space="preserve"> </w:t>
+      </w:r>
+      <w:r>
+        <w:rPr>
+          <w:rFonts w:cstheme="minorHAnsi"/>
+          <w:lang w:val="en-GB"/>
+        </w:rPr>
+        <w:t>degree</w:t>
+      </w:r>
+      <w:r>
+        <w:rPr>
+          <w:rFonts w:cstheme="minorHAnsi"/>
+          <w:lang w:val="en-GB"/>
+        </w:rPr>
+        <w:t xml:space="preserve"> earning between 1.5K to 3.5K in </w:t>
+      </w:r>
+      <w:r>
+        <w:rPr>
+          <w:rFonts w:cstheme="minorHAnsi"/>
+          <w:lang w:val="en-GB"/>
+        </w:rPr>
+        <w:t>salaries</w:t>
+      </w:r>
+      <w:r>
+        <w:rPr>
+          <w:rFonts w:cstheme="minorHAnsi"/>
+          <w:lang w:val="en-GB"/>
+        </w:rPr>
+        <w:t xml:space="preserve"> per month</w:t>
+      </w:r>
+    </w:p>
+    <w:p>
+      <w:pPr>
+        <w:spacing w:line="360" w:lineRule="auto"/>
+        <w:jc w:val="both"/>
+        <w:rPr>
+          <w:rFonts w:cstheme="minorHAnsi"/>
+          <w:lang w:val="en-GB"/>
+        </w:rPr>
+      </w:pPr>
+      <w:r>
+        <w:rPr>
+          <w:rFonts w:cstheme="minorHAnsi"/>
+          <w:lang w:val="en-GB"/>
+        </w:rPr>
+        <w:t xml:space="preserve">-Very few </w:t>
+      </w:r>
+      <w:r>
+        <w:rPr>
+          <w:rFonts w:cstheme="minorHAnsi"/>
+          <w:lang w:val="en-GB"/>
+        </w:rPr>
+        <w:t>PhD</w:t>
+      </w:r>
+      <w:r>
+        <w:rPr>
+          <w:rFonts w:cstheme="minorHAnsi"/>
+          <w:lang w:val="en-GB"/>
+        </w:rPr>
+        <w:t xml:space="preserve"> holders are earning above 10k </w:t>
+      </w:r>
+      <w:r>
+        <w:rPr>
+          <w:rFonts w:cstheme="minorHAnsi"/>
+          <w:lang w:val="en-GB"/>
+        </w:rPr>
+        <w:t>in</w:t>
+      </w:r>
+      <w:r>
+        <w:rPr>
+          <w:rFonts w:cstheme="minorHAnsi"/>
+          <w:lang w:val="en-GB"/>
+        </w:rPr>
+        <w:t xml:space="preserve"> monthly salaries</w:t>
+      </w:r>
+    </w:p>
+    <w:p>
+      <w:pPr>
+        <w:spacing w:line="360" w:lineRule="auto"/>
+        <w:jc w:val="both"/>
+        <w:rPr>
+          <w:rFonts w:cstheme="minorHAnsi"/>
+          <w:lang w:val="en-GB"/>
+        </w:rPr>
+      </w:pPr>
+    </w:p>
+    <w:p>
+      <w:pPr>
+        <w:spacing w:line="360" w:lineRule="auto"/>
+        <w:jc w:val="both"/>
+        <w:rPr>
+          <w:rFonts w:cstheme="minorHAnsi"/>
+          <w:lang w:val="en-GB"/>
+        </w:rPr>
+      </w:pPr>
+    </w:p>
+    <w:p>
+      <w:pPr>
+        <w:spacing w:line="360" w:lineRule="auto"/>
+        <w:jc w:val="both"/>
+        <w:rPr>
+          <w:rFonts w:cstheme="minorHAnsi"/>
+          <w:lang w:val="en-GB"/>
+        </w:rPr>
+      </w:pPr>
+      <w:r>
+        <w:rPr>
+          <w:rFonts w:cstheme="minorHAnsi"/>
+          <w:lang w:val="en-GB"/>
+        </w:rPr>
         <w:lastRenderedPageBreak/>
-        <w:t>Observations</w:t>
-      </w:r>
-      <w:r>
-        <w:rPr>
-          <w:rFonts w:cstheme="minorHAnsi"/>
-          <w:b/>
-          <w:lang w:val="en-GB"/>
-        </w:rPr>
-        <w:t>:</w:t>
-      </w:r>
-    </w:p>
-    <w:p>
-      <w:pPr>
-        <w:spacing w:line="360" w:lineRule="auto"/>
-        <w:jc w:val="both"/>
-        <w:rPr>
-          <w:rFonts w:cstheme="minorHAnsi"/>
-          <w:lang w:val="en-GB"/>
-        </w:rPr>
-      </w:pPr>
-      <w:r>
-        <w:rPr>
-          <w:rFonts w:cstheme="minorHAnsi"/>
-          <w:lang w:val="en-GB"/>
-        </w:rPr>
-        <w:t>-There were more males than females as CEOs in most companies</w:t>
-      </w:r>
-    </w:p>
-    <w:p>
-      <w:pPr>
-        <w:spacing w:line="360" w:lineRule="auto"/>
-        <w:jc w:val="both"/>
-        <w:rPr>
-          <w:rFonts w:cstheme="minorHAnsi"/>
-          <w:lang w:val="en-GB"/>
-        </w:rPr>
-      </w:pPr>
-      <w:r>
-        <w:rPr>
-          <w:rFonts w:cstheme="minorHAnsi"/>
-          <w:lang w:val="en-GB"/>
-        </w:rPr>
-        <w:t xml:space="preserve">-Males earned a higher salary than their </w:t>
-      </w:r>
-      <w:r>
-        <w:rPr>
-          <w:rFonts w:cstheme="minorHAnsi"/>
-          <w:lang w:val="en-GB"/>
-        </w:rPr>
-        <w:t>counterparts</w:t>
-      </w:r>
-      <w:r>
-        <w:rPr>
-          <w:rFonts w:cstheme="minorHAnsi"/>
-          <w:lang w:val="en-GB"/>
-        </w:rPr>
-        <w:t xml:space="preserve"> </w:t>
-      </w:r>
-    </w:p>
-    <w:p>
-      <w:pPr>
-        <w:spacing w:line="360" w:lineRule="auto"/>
-        <w:jc w:val="both"/>
-        <w:rPr>
-          <w:rFonts w:cstheme="minorHAnsi"/>
-          <w:lang w:val="en-GB"/>
-        </w:rPr>
-      </w:pPr>
-      <w:r>
-        <w:rPr>
-          <w:rFonts w:cstheme="minorHAnsi"/>
-          <w:lang w:val="en-GB"/>
-        </w:rPr>
-        <w:t>A simple plot of the salary incomes of some of the staff and their education levels is as shown below;</w:t>
-      </w:r>
+        <w:t>Another analyses of sal</w:t>
+      </w:r>
+      <w:r>
+        <w:rPr>
+          <w:rFonts w:cstheme="minorHAnsi"/>
+          <w:lang w:val="en-GB"/>
+        </w:rPr>
+        <w:t>ar</w:t>
+      </w:r>
+      <w:r>
+        <w:rPr>
+          <w:rFonts w:cstheme="minorHAnsi"/>
+          <w:lang w:val="en-GB"/>
+        </w:rPr>
+        <w:t>y against gender produced the following:</w:t>
+      </w:r>
+    </w:p>
+    <w:p>
+      <w:pPr>
+        <w:spacing w:line="360" w:lineRule="auto"/>
+        <w:jc w:val="both"/>
+        <w:rPr>
+          <w:rFonts w:cstheme="minorHAnsi"/>
+          <w:lang w:val="en-GB"/>
+        </w:rPr>
+      </w:pPr>
     </w:p>
     <w:p>
       <w:pPr>
@@ -6531,7 +7053,7 @@
           <w:sz w:val="21"/>
           <w:szCs w:val="21"/>
         </w:rPr>
-        <w:t>'education.csv'</w:t>
+        <w:t>'gender.csv'</w:t>
       </w:r>
       <w:r>
         <w:rPr>
@@ -6558,6 +7080,37 @@
       <w:r>
         <w:rPr>
           <w:rFonts w:eastAsia="Times New Roman" w:cstheme="minorHAnsi"/>
+          <w:color w:val="DCDCAA"/>
+          <w:sz w:val="21"/>
+          <w:szCs w:val="21"/>
+        </w:rPr>
+        <w:t>print</w:t>
+      </w:r>
+      <w:r>
+        <w:rPr>
+          <w:rFonts w:eastAsia="Times New Roman" w:cstheme="minorHAnsi"/>
+          <w:color w:val="D4D4D4"/>
+          <w:sz w:val="21"/>
+          <w:szCs w:val="21"/>
+        </w:rPr>
+        <w:t>(df)</w:t>
+      </w:r>
+    </w:p>
+    <w:p>
+      <w:pPr>
+        <w:shd w:val="clear" w:color="auto" w:fill="1E1E1E"/>
+        <w:spacing w:after="0" w:line="360" w:lineRule="auto"/>
+        <w:jc w:val="both"/>
+        <w:rPr>
+          <w:rFonts w:eastAsia="Times New Roman" w:cstheme="minorHAnsi"/>
+          <w:color w:val="D4D4D4"/>
+          <w:sz w:val="21"/>
+          <w:szCs w:val="21"/>
+        </w:rPr>
+      </w:pPr>
+      <w:r>
+        <w:rPr>
+          <w:rFonts w:eastAsia="Times New Roman" w:cstheme="minorHAnsi"/>
           <w:color w:val="D4D4D4"/>
           <w:sz w:val="21"/>
           <w:szCs w:val="21"/>
@@ -6625,7 +7178,7 @@
           <w:sz w:val="21"/>
           <w:szCs w:val="21"/>
         </w:rPr>
-        <w:t>'education'</w:t>
+        <w:t>'gender'</w:t>
       </w:r>
       <w:r>
         <w:rPr>
@@ -6661,7 +7214,7 @@
           <w:sz w:val="21"/>
           <w:szCs w:val="21"/>
         </w:rPr>
-        <w:t>'scatter'</w:t>
+        <w:t>'bar'</w:t>
       </w:r>
       <w:r>
         <w:rPr>
@@ -6702,16 +7255,26 @@
           <w:lang w:val="en-GB"/>
         </w:rPr>
       </w:pPr>
-      <w:r>
-        <w:rPr>
-          <w:rFonts w:cstheme="minorHAnsi"/>
-          <w:lang w:val="en-GB"/>
+    </w:p>
+    <w:p>
+      <w:pPr>
+        <w:spacing w:line="360" w:lineRule="auto"/>
+        <w:jc w:val="both"/>
+        <w:rPr>
+          <w:rFonts w:cstheme="minorHAnsi"/>
+          <w:lang w:val="en-GB"/>
+        </w:rPr>
+      </w:pPr>
+      <w:r>
+        <w:rPr>
+          <w:rFonts w:cstheme="minorHAnsi"/>
+          <w:noProof/>
         </w:rPr>
         <w:drawing>
-          <wp:inline distT="0" distB="0" distL="0" distR="0" wp14:anchorId="167C19CC" wp14:editId="56289EAF">
-            <wp:extent cx="5943600" cy="3269615"/>
-            <wp:effectExtent l="0" t="0" r="0" b="6985"/>
-            <wp:docPr id="9" name="Picture 9"/>
+          <wp:inline distT="0" distB="0" distL="0" distR="0" wp14:anchorId="2AB8BD94" wp14:editId="176C4C06">
+            <wp:extent cx="5001323" cy="2572109"/>
+            <wp:effectExtent l="0" t="0" r="8890" b="0"/>
+            <wp:docPr id="6" name="Picture 6"/>
             <wp:cNvGraphicFramePr>
               <a:graphicFrameLocks xmlns:a="http://schemas.openxmlformats.org/drawingml/2006/main" noChangeAspect="1"/>
             </wp:cNvGraphicFramePr>
@@ -6731,7 +7294,7 @@
                   <pic:spPr>
                     <a:xfrm>
                       <a:off x="0" y="0"/>
-                      <a:ext cx="5943600" cy="3269615"/>
+                      <a:ext cx="5001323" cy="2572109"/>
                     </a:xfrm>
                     <a:prstGeom prst="rect">
                       <a:avLst/>
@@ -6750,6 +7313,16 @@
         <w:jc w:val="both"/>
         <w:rPr>
           <w:rFonts w:cstheme="minorHAnsi"/>
+          <w:lang w:val="en-GB"/>
+        </w:rPr>
+      </w:pPr>
+    </w:p>
+    <w:p>
+      <w:pPr>
+        <w:spacing w:line="360" w:lineRule="auto"/>
+        <w:jc w:val="both"/>
+        <w:rPr>
+          <w:rFonts w:cstheme="minorHAnsi"/>
           <w:b/>
           <w:lang w:val="en-GB"/>
         </w:rPr>
@@ -6760,38 +7333,53 @@
           <w:b/>
           <w:lang w:val="en-GB"/>
         </w:rPr>
-        <w:t>Observations:</w:t>
-      </w:r>
-    </w:p>
-    <w:p>
-      <w:pPr>
-        <w:spacing w:line="360" w:lineRule="auto"/>
-        <w:jc w:val="both"/>
-        <w:rPr>
-          <w:rFonts w:cstheme="minorHAnsi"/>
-          <w:lang w:val="en-GB"/>
-        </w:rPr>
-      </w:pPr>
-      <w:r>
-        <w:rPr>
-          <w:rFonts w:cstheme="minorHAnsi"/>
-          <w:lang w:val="en-GB"/>
-        </w:rPr>
-        <w:t>-</w:t>
-      </w:r>
-      <w:r>
-        <w:rPr>
-          <w:rFonts w:cstheme="minorHAnsi"/>
-          <w:lang w:val="en-GB"/>
-        </w:rPr>
-        <w:t xml:space="preserve">There are more CEOs with a </w:t>
-      </w:r>
-      <w:r>
-        <w:rPr>
-          <w:rFonts w:cstheme="minorHAnsi"/>
-          <w:lang w:val="en-GB"/>
-        </w:rPr>
-        <w:t>master’s</w:t>
+        <w:t xml:space="preserve">Measuring covariance </w:t>
+      </w:r>
+      <w:r>
+        <w:rPr>
+          <w:rFonts w:cstheme="minorHAnsi"/>
+          <w:b/>
+          <w:lang w:val="en-GB"/>
+        </w:rPr>
+        <w:t>relationships</w:t>
+      </w:r>
+    </w:p>
+    <w:p>
+      <w:pPr>
+        <w:spacing w:line="360" w:lineRule="auto"/>
+        <w:jc w:val="both"/>
+        <w:rPr>
+          <w:rFonts w:cstheme="minorHAnsi"/>
+          <w:lang w:val="en-GB"/>
+        </w:rPr>
+      </w:pPr>
+      <w:r>
+        <w:rPr>
+          <w:rFonts w:cstheme="minorHAnsi"/>
+          <w:lang w:val="en-GB"/>
+        </w:rPr>
+        <w:t xml:space="preserve">Given the measurable variable </w:t>
+      </w:r>
+      <w:r>
+        <w:rPr>
+          <w:rFonts w:cstheme="minorHAnsi"/>
+          <w:lang w:val="en-GB"/>
+        </w:rPr>
+        <w:t>attributes of</w:t>
+      </w:r>
+      <w:r>
+        <w:rPr>
+          <w:rFonts w:cstheme="minorHAnsi"/>
+          <w:lang w:val="en-GB"/>
+        </w:rPr>
+        <w:t xml:space="preserve"> salary and </w:t>
+      </w:r>
+      <w:r>
+        <w:rPr>
+          <w:rFonts w:cstheme="minorHAnsi"/>
+          <w:lang w:val="en-GB"/>
+        </w:rPr>
+        <w:t>company</w:t>
       </w:r>
       <w:r>
         <w:rPr>
@@ -6805,136 +7393,78 @@
           <w:rFonts w:cstheme="minorHAnsi"/>
           <w:lang w:val="en-GB"/>
         </w:rPr>
-        <w:t>degree</w:t>
-      </w:r>
-      <w:r>
-        <w:rPr>
-          <w:rFonts w:cstheme="minorHAnsi"/>
-          <w:lang w:val="en-GB"/>
-        </w:rPr>
-        <w:t xml:space="preserve"> earning between 1.5K to 3.5K in </w:t>
-      </w:r>
-      <w:r>
-        <w:rPr>
-          <w:rFonts w:cstheme="minorHAnsi"/>
-          <w:lang w:val="en-GB"/>
-        </w:rPr>
-        <w:t>salaries</w:t>
-      </w:r>
-      <w:r>
-        <w:rPr>
-          <w:rFonts w:cstheme="minorHAnsi"/>
-          <w:lang w:val="en-GB"/>
-        </w:rPr>
-        <w:t xml:space="preserve"> per month</w:t>
-      </w:r>
-    </w:p>
-    <w:p>
-      <w:pPr>
-        <w:spacing w:line="360" w:lineRule="auto"/>
-        <w:jc w:val="both"/>
-        <w:rPr>
-          <w:rFonts w:cstheme="minorHAnsi"/>
-          <w:lang w:val="en-GB"/>
-        </w:rPr>
-      </w:pPr>
-      <w:r>
-        <w:rPr>
-          <w:rFonts w:cstheme="minorHAnsi"/>
-          <w:lang w:val="en-GB"/>
-        </w:rPr>
-        <w:t xml:space="preserve">-Very few </w:t>
-      </w:r>
-      <w:r>
-        <w:rPr>
-          <w:rFonts w:cstheme="minorHAnsi"/>
-          <w:lang w:val="en-GB"/>
-        </w:rPr>
-        <w:t>PhD</w:t>
-      </w:r>
-      <w:r>
-        <w:rPr>
-          <w:rFonts w:cstheme="minorHAnsi"/>
-          <w:lang w:val="en-GB"/>
-        </w:rPr>
-        <w:t xml:space="preserve"> holders are earning above 10k </w:t>
-      </w:r>
-      <w:r>
-        <w:rPr>
-          <w:rFonts w:cstheme="minorHAnsi"/>
-          <w:lang w:val="en-GB"/>
-        </w:rPr>
-        <w:t>in</w:t>
-      </w:r>
-      <w:r>
-        <w:rPr>
-          <w:rFonts w:cstheme="minorHAnsi"/>
-          <w:lang w:val="en-GB"/>
-        </w:rPr>
-        <w:t xml:space="preserve"> monthly salaries</w:t>
-      </w:r>
-    </w:p>
-    <w:p>
-      <w:pPr>
-        <w:spacing w:line="360" w:lineRule="auto"/>
-        <w:jc w:val="both"/>
-        <w:rPr>
-          <w:rFonts w:cstheme="minorHAnsi"/>
-          <w:lang w:val="en-GB"/>
-        </w:rPr>
-      </w:pPr>
-    </w:p>
-    <w:p>
-      <w:pPr>
-        <w:spacing w:line="360" w:lineRule="auto"/>
-        <w:jc w:val="both"/>
-        <w:rPr>
-          <w:rFonts w:cstheme="minorHAnsi"/>
-          <w:lang w:val="en-GB"/>
-        </w:rPr>
-      </w:pPr>
-    </w:p>
-    <w:p>
-      <w:pPr>
-        <w:spacing w:line="360" w:lineRule="auto"/>
-        <w:jc w:val="both"/>
-        <w:rPr>
-          <w:rFonts w:cstheme="minorHAnsi"/>
-          <w:lang w:val="en-GB"/>
-        </w:rPr>
-      </w:pPr>
-      <w:r>
-        <w:rPr>
-          <w:rFonts w:cstheme="minorHAnsi"/>
-          <w:lang w:val="en-GB"/>
-        </w:rPr>
-        <w:lastRenderedPageBreak/>
-        <w:t>Another analyses of sal</w:t>
-      </w:r>
-      <w:r>
-        <w:rPr>
-          <w:rFonts w:cstheme="minorHAnsi"/>
-          <w:lang w:val="en-GB"/>
-        </w:rPr>
-        <w:t>ar</w:t>
-      </w:r>
-      <w:r>
-        <w:rPr>
-          <w:rFonts w:cstheme="minorHAnsi"/>
-          <w:lang w:val="en-GB"/>
-        </w:rPr>
-        <w:t>y against gender produced the following:</w:t>
-      </w:r>
-    </w:p>
-    <w:p>
-      <w:pPr>
-        <w:spacing w:line="360" w:lineRule="auto"/>
-        <w:jc w:val="both"/>
-        <w:rPr>
-          <w:rFonts w:cstheme="minorHAnsi"/>
-          <w:lang w:val="en-GB"/>
-        </w:rPr>
-      </w:pPr>
+        <w:t>return</w:t>
+      </w:r>
+      <w:r>
+        <w:rPr>
+          <w:rFonts w:cstheme="minorHAnsi"/>
+          <w:lang w:val="en-GB"/>
+        </w:rPr>
+        <w:t xml:space="preserve"> on </w:t>
+      </w:r>
+      <w:r>
+        <w:rPr>
+          <w:rFonts w:cstheme="minorHAnsi"/>
+          <w:lang w:val="en-GB"/>
+        </w:rPr>
+        <w:t>investments</w:t>
+      </w:r>
+      <w:r>
+        <w:rPr>
+          <w:rFonts w:cstheme="minorHAnsi"/>
+          <w:lang w:val="en-GB"/>
+        </w:rPr>
+        <w:t xml:space="preserve">, </w:t>
+      </w:r>
+      <w:r>
+        <w:rPr>
+          <w:rFonts w:cstheme="minorHAnsi"/>
+          <w:lang w:val="en-GB"/>
+        </w:rPr>
+        <w:t xml:space="preserve">from the dataset, a </w:t>
+      </w:r>
+      <w:r>
+        <w:rPr>
+          <w:rFonts w:cstheme="minorHAnsi"/>
+          <w:lang w:val="en-GB"/>
+        </w:rPr>
+        <w:t>covariance</w:t>
+      </w:r>
+      <w:r>
+        <w:rPr>
+          <w:rFonts w:cstheme="minorHAnsi"/>
+          <w:lang w:val="en-GB"/>
+        </w:rPr>
+        <w:t xml:space="preserve"> </w:t>
+      </w:r>
+      <w:r>
+        <w:rPr>
+          <w:rFonts w:cstheme="minorHAnsi"/>
+          <w:lang w:val="en-GB"/>
+        </w:rPr>
+        <w:t>relationship</w:t>
+      </w:r>
+      <w:r>
+        <w:rPr>
+          <w:rFonts w:cstheme="minorHAnsi"/>
+          <w:lang w:val="en-GB"/>
+        </w:rPr>
+        <w:t xml:space="preserve"> was established as </w:t>
+      </w:r>
+      <w:r>
+        <w:rPr>
+          <w:rFonts w:cstheme="minorHAnsi"/>
+          <w:lang w:val="en-GB"/>
+        </w:rPr>
+        <w:t>follows</w:t>
+      </w:r>
+      <w:r>
+        <w:rPr>
+          <w:rFonts w:cstheme="minorHAnsi"/>
+          <w:lang w:val="en-GB"/>
+        </w:rPr>
+        <w:t>:</w:t>
+      </w:r>
     </w:p>
     <w:p>
       <w:pPr>
@@ -7000,38 +7530,38 @@
       <w:r>
         <w:rPr>
           <w:rFonts w:eastAsia="Times New Roman" w:cstheme="minorHAnsi"/>
-          <w:color w:val="D4D4D4"/>
-          <w:sz w:val="21"/>
-          <w:szCs w:val="21"/>
-        </w:rPr>
-        <w:t>df = pd.read_csv (</w:t>
-      </w:r>
-      <w:r>
-        <w:rPr>
-          <w:rFonts w:eastAsia="Times New Roman" w:cstheme="minorHAnsi"/>
-          <w:color w:val="569CD6"/>
-          <w:sz w:val="21"/>
-          <w:szCs w:val="21"/>
-        </w:rPr>
-        <w:t>r</w:t>
-      </w:r>
-      <w:r>
-        <w:rPr>
-          <w:rFonts w:eastAsia="Times New Roman" w:cstheme="minorHAnsi"/>
-          <w:color w:val="D16969"/>
-          <w:sz w:val="21"/>
-          <w:szCs w:val="21"/>
-        </w:rPr>
-        <w:t>'gender.csv'</w:t>
-      </w:r>
-      <w:r>
-        <w:rPr>
-          <w:rFonts w:eastAsia="Times New Roman" w:cstheme="minorHAnsi"/>
-          <w:color w:val="D4D4D4"/>
-          <w:sz w:val="21"/>
-          <w:szCs w:val="21"/>
-        </w:rPr>
-        <w:t>)</w:t>
+          <w:color w:val="C586C0"/>
+          <w:sz w:val="21"/>
+          <w:szCs w:val="21"/>
+        </w:rPr>
+        <w:t>import</w:t>
+      </w:r>
+      <w:r>
+        <w:rPr>
+          <w:rFonts w:eastAsia="Times New Roman" w:cstheme="minorHAnsi"/>
+          <w:color w:val="D4D4D4"/>
+          <w:sz w:val="21"/>
+          <w:szCs w:val="21"/>
+        </w:rPr>
+        <w:t xml:space="preserve"> matplotlib.pyplot </w:t>
+      </w:r>
+      <w:r>
+        <w:rPr>
+          <w:rFonts w:eastAsia="Times New Roman" w:cstheme="minorHAnsi"/>
+          <w:color w:val="C586C0"/>
+          <w:sz w:val="21"/>
+          <w:szCs w:val="21"/>
+        </w:rPr>
+        <w:t>as</w:t>
+      </w:r>
+      <w:r>
+        <w:rPr>
+          <w:rFonts w:eastAsia="Times New Roman" w:cstheme="minorHAnsi"/>
+          <w:color w:val="D4D4D4"/>
+          <w:sz w:val="21"/>
+          <w:szCs w:val="21"/>
+        </w:rPr>
+        <w:t xml:space="preserve"> plt</w:t>
       </w:r>
     </w:p>
     <w:p>
@@ -7046,24 +7576,6 @@
           <w:szCs w:val="21"/>
         </w:rPr>
       </w:pPr>
-      <w:r>
-        <w:rPr>
-          <w:rFonts w:eastAsia="Times New Roman" w:cstheme="minorHAnsi"/>
-          <w:color w:val="DCDCAA"/>
-          <w:sz w:val="21"/>
-          <w:szCs w:val="21"/>
-        </w:rPr>
-        <w:t>print</w:t>
-      </w:r>
-      <w:r>
-        <w:rPr>
-          <w:rFonts w:eastAsia="Times New Roman" w:cstheme="minorHAnsi"/>
-          <w:color w:val="D4D4D4"/>
-          <w:sz w:val="21"/>
-          <w:szCs w:val="21"/>
-        </w:rPr>
-        <w:t>(df)</w:t>
-      </w:r>
     </w:p>
     <w:p>
       <w:pPr>
@@ -7084,25 +7596,100 @@
           <w:sz w:val="21"/>
           <w:szCs w:val="21"/>
         </w:rPr>
-        <w:t>df.plot(</w:t>
-      </w:r>
-      <w:r>
-        <w:rPr>
-          <w:rFonts w:eastAsia="Times New Roman" w:cstheme="minorHAnsi"/>
-          <w:color w:val="9CDCFE"/>
-          <w:sz w:val="21"/>
-          <w:szCs w:val="21"/>
-        </w:rPr>
-        <w:t>x</w:t>
-      </w:r>
-      <w:r>
-        <w:rPr>
-          <w:rFonts w:eastAsia="Times New Roman" w:cstheme="minorHAnsi"/>
-          <w:color w:val="D4D4D4"/>
-          <w:sz w:val="21"/>
-          <w:szCs w:val="21"/>
-        </w:rPr>
-        <w:t xml:space="preserve"> = </w:t>
+        <w:t>df = pd.read_csv (</w:t>
+      </w:r>
+      <w:r>
+        <w:rPr>
+          <w:rFonts w:eastAsia="Times New Roman" w:cstheme="minorHAnsi"/>
+          <w:color w:val="569CD6"/>
+          <w:sz w:val="21"/>
+          <w:szCs w:val="21"/>
+        </w:rPr>
+        <w:t>r</w:t>
+      </w:r>
+      <w:r>
+        <w:rPr>
+          <w:rFonts w:eastAsia="Times New Roman" w:cstheme="minorHAnsi"/>
+          <w:color w:val="D16969"/>
+          <w:sz w:val="21"/>
+          <w:szCs w:val="21"/>
+        </w:rPr>
+        <w:t>'Roi.csv'</w:t>
+      </w:r>
+      <w:r>
+        <w:rPr>
+          <w:rFonts w:eastAsia="Times New Roman" w:cstheme="minorHAnsi"/>
+          <w:color w:val="D4D4D4"/>
+          <w:sz w:val="21"/>
+          <w:szCs w:val="21"/>
+        </w:rPr>
+        <w:t>)</w:t>
+      </w:r>
+    </w:p>
+    <w:p>
+      <w:pPr>
+        <w:shd w:val="clear" w:color="auto" w:fill="1E1E1E"/>
+        <w:spacing w:after="0" w:line="360" w:lineRule="auto"/>
+        <w:jc w:val="both"/>
+        <w:rPr>
+          <w:rFonts w:eastAsia="Times New Roman" w:cstheme="minorHAnsi"/>
+          <w:color w:val="D4D4D4"/>
+          <w:sz w:val="21"/>
+          <w:szCs w:val="21"/>
+        </w:rPr>
+      </w:pPr>
+      <w:r>
+        <w:rPr>
+          <w:rFonts w:eastAsia="Times New Roman" w:cstheme="minorHAnsi"/>
+          <w:color w:val="DCDCAA"/>
+          <w:sz w:val="21"/>
+          <w:szCs w:val="21"/>
+        </w:rPr>
+        <w:t>print</w:t>
+      </w:r>
+      <w:r>
+        <w:rPr>
+          <w:rFonts w:eastAsia="Times New Roman" w:cstheme="minorHAnsi"/>
+          <w:color w:val="D4D4D4"/>
+          <w:sz w:val="21"/>
+          <w:szCs w:val="21"/>
+        </w:rPr>
+        <w:t>(df)</w:t>
+      </w:r>
+    </w:p>
+    <w:p>
+      <w:pPr>
+        <w:shd w:val="clear" w:color="auto" w:fill="1E1E1E"/>
+        <w:spacing w:after="240" w:line="360" w:lineRule="auto"/>
+        <w:jc w:val="both"/>
+        <w:rPr>
+          <w:rFonts w:eastAsia="Times New Roman" w:cstheme="minorHAnsi"/>
+          <w:color w:val="D4D4D4"/>
+          <w:sz w:val="21"/>
+          <w:szCs w:val="21"/>
+        </w:rPr>
+      </w:pPr>
+    </w:p>
+    <w:p>
+      <w:pPr>
+        <w:shd w:val="clear" w:color="auto" w:fill="1E1E1E"/>
+        <w:spacing w:after="0" w:line="360" w:lineRule="auto"/>
+        <w:jc w:val="both"/>
+        <w:rPr>
+          <w:rFonts w:eastAsia="Times New Roman" w:cstheme="minorHAnsi"/>
+          <w:color w:val="D4D4D4"/>
+          <w:sz w:val="21"/>
+          <w:szCs w:val="21"/>
+        </w:rPr>
+      </w:pPr>
+      <w:r>
+        <w:rPr>
+          <w:rFonts w:eastAsia="Times New Roman" w:cstheme="minorHAnsi"/>
+          <w:color w:val="D4D4D4"/>
+          <w:sz w:val="21"/>
+          <w:szCs w:val="21"/>
+        </w:rPr>
+        <w:t>plt.scatter(df[</w:t>
       </w:r>
       <w:r>
         <w:rPr>
@@ -7111,6 +7698,24 @@
           <w:sz w:val="21"/>
           <w:szCs w:val="21"/>
         </w:rPr>
+        <w:t>'ROI'</w:t>
+      </w:r>
+      <w:r>
+        <w:rPr>
+          <w:rFonts w:eastAsia="Times New Roman" w:cstheme="minorHAnsi"/>
+          <w:color w:val="D4D4D4"/>
+          <w:sz w:val="21"/>
+          <w:szCs w:val="21"/>
+        </w:rPr>
+        <w:t>], df[</w:t>
+      </w:r>
+      <w:r>
+        <w:rPr>
+          <w:rFonts w:eastAsia="Times New Roman" w:cstheme="minorHAnsi"/>
+          <w:color w:val="CE9178"/>
+          <w:sz w:val="21"/>
+          <w:szCs w:val="21"/>
+        </w:rPr>
         <w:t>'salary in dollars'</w:t>
       </w:r>
       <w:r>
@@ -7120,25 +7725,29 @@
           <w:sz w:val="21"/>
           <w:szCs w:val="21"/>
         </w:rPr>
-        <w:t xml:space="preserve">, </w:t>
-      </w:r>
-      <w:r>
-        <w:rPr>
-          <w:rFonts w:eastAsia="Times New Roman" w:cstheme="minorHAnsi"/>
-          <w:color w:val="9CDCFE"/>
-          <w:sz w:val="21"/>
-          <w:szCs w:val="21"/>
-        </w:rPr>
-        <w:t>y</w:t>
-      </w:r>
-      <w:r>
-        <w:rPr>
-          <w:rFonts w:eastAsia="Times New Roman" w:cstheme="minorHAnsi"/>
-          <w:color w:val="D4D4D4"/>
-          <w:sz w:val="21"/>
-          <w:szCs w:val="21"/>
-        </w:rPr>
-        <w:t>=</w:t>
+        <w:t>])</w:t>
+      </w:r>
+    </w:p>
+    <w:p>
+      <w:pPr>
+        <w:shd w:val="clear" w:color="auto" w:fill="1E1E1E"/>
+        <w:spacing w:after="0" w:line="360" w:lineRule="auto"/>
+        <w:jc w:val="both"/>
+        <w:rPr>
+          <w:rFonts w:eastAsia="Times New Roman" w:cstheme="minorHAnsi"/>
+          <w:color w:val="D4D4D4"/>
+          <w:sz w:val="21"/>
+          <w:szCs w:val="21"/>
+        </w:rPr>
+      </w:pPr>
+      <w:r>
+        <w:rPr>
+          <w:rFonts w:eastAsia="Times New Roman" w:cstheme="minorHAnsi"/>
+          <w:color w:val="D4D4D4"/>
+          <w:sz w:val="21"/>
+          <w:szCs w:val="21"/>
+        </w:rPr>
+        <w:t>plt.xlabel(</w:t>
       </w:r>
       <w:r>
         <w:rPr>
@@ -7147,34 +7756,38 @@
           <w:sz w:val="21"/>
           <w:szCs w:val="21"/>
         </w:rPr>
-        <w:t>'gender'</w:t>
-      </w:r>
-      <w:r>
-        <w:rPr>
-          <w:rFonts w:eastAsia="Times New Roman" w:cstheme="minorHAnsi"/>
-          <w:color w:val="D4D4D4"/>
-          <w:sz w:val="21"/>
-          <w:szCs w:val="21"/>
-        </w:rPr>
-        <w:t xml:space="preserve">, </w:t>
-      </w:r>
-      <w:r>
-        <w:rPr>
-          <w:rFonts w:eastAsia="Times New Roman" w:cstheme="minorHAnsi"/>
-          <w:color w:val="9CDCFE"/>
-          <w:sz w:val="21"/>
-          <w:szCs w:val="21"/>
-        </w:rPr>
-        <w:t>kind</w:t>
-      </w:r>
-      <w:r>
-        <w:rPr>
-          <w:rFonts w:eastAsia="Times New Roman" w:cstheme="minorHAnsi"/>
-          <w:color w:val="D4D4D4"/>
-          <w:sz w:val="21"/>
-          <w:szCs w:val="21"/>
-        </w:rPr>
-        <w:t xml:space="preserve"> = </w:t>
+        <w:t>'ROI'</w:t>
+      </w:r>
+      <w:r>
+        <w:rPr>
+          <w:rFonts w:eastAsia="Times New Roman" w:cstheme="minorHAnsi"/>
+          <w:color w:val="D4D4D4"/>
+          <w:sz w:val="21"/>
+          <w:szCs w:val="21"/>
+        </w:rPr>
+        <w:t>)</w:t>
+      </w:r>
+    </w:p>
+    <w:p>
+      <w:pPr>
+        <w:shd w:val="clear" w:color="auto" w:fill="1E1E1E"/>
+        <w:spacing w:after="0" w:line="360" w:lineRule="auto"/>
+        <w:jc w:val="both"/>
+        <w:rPr>
+          <w:rFonts w:eastAsia="Times New Roman" w:cstheme="minorHAnsi"/>
+          <w:color w:val="D4D4D4"/>
+          <w:sz w:val="21"/>
+          <w:szCs w:val="21"/>
+        </w:rPr>
+      </w:pPr>
+      <w:r>
+        <w:rPr>
+          <w:rFonts w:eastAsia="Times New Roman" w:cstheme="minorHAnsi"/>
+          <w:color w:val="D4D4D4"/>
+          <w:sz w:val="21"/>
+          <w:szCs w:val="21"/>
+        </w:rPr>
+        <w:t>plt.ylabel(</w:t>
       </w:r>
       <w:r>
         <w:rPr>
@@ -7183,7 +7796,7 @@
           <w:sz w:val="21"/>
           <w:szCs w:val="21"/>
         </w:rPr>
-        <w:t>'bar'</w:t>
+        <w:t>'salary in dollars'</w:t>
       </w:r>
       <w:r>
         <w:rPr>
@@ -7214,36 +7827,16 @@
           <w:lang w:val="en-GB"/>
         </w:rPr>
       </w:pPr>
-    </w:p>
-    <w:p>
-      <w:pPr>
-        <w:spacing w:line="360" w:lineRule="auto"/>
-        <w:jc w:val="both"/>
-        <w:rPr>
-          <w:rFonts w:cstheme="minorHAnsi"/>
-          <w:lang w:val="en-GB"/>
-        </w:rPr>
-      </w:pPr>
-    </w:p>
-    <w:p>
-      <w:pPr>
-        <w:spacing w:line="360" w:lineRule="auto"/>
-        <w:jc w:val="both"/>
-        <w:rPr>
-          <w:rFonts w:cstheme="minorHAnsi"/>
-          <w:lang w:val="en-GB"/>
-        </w:rPr>
-      </w:pPr>
-      <w:r>
-        <w:rPr>
-          <w:rFonts w:cstheme="minorHAnsi"/>
-          <w:lang w:val="en-GB"/>
+      <w:r>
+        <w:rPr>
+          <w:rFonts w:cstheme="minorHAnsi"/>
+          <w:noProof/>
         </w:rPr>
         <w:drawing>
-          <wp:inline distT="0" distB="0" distL="0" distR="0" wp14:anchorId="2AB8BD94" wp14:editId="176C4C06">
-            <wp:extent cx="5001323" cy="2572109"/>
-            <wp:effectExtent l="0" t="0" r="8890" b="0"/>
-            <wp:docPr id="6" name="Picture 6"/>
+          <wp:inline distT="0" distB="0" distL="0" distR="0" wp14:anchorId="0BA8BC47" wp14:editId="1609EB8E">
+            <wp:extent cx="5525271" cy="3591426"/>
+            <wp:effectExtent l="0" t="0" r="0" b="9525"/>
+            <wp:docPr id="8" name="Picture 8"/>
             <wp:cNvGraphicFramePr>
               <a:graphicFrameLocks xmlns:a="http://schemas.openxmlformats.org/drawingml/2006/main" noChangeAspect="1"/>
             </wp:cNvGraphicFramePr>
@@ -7263,568 +7856,6 @@
                   <pic:spPr>
                     <a:xfrm>
                       <a:off x="0" y="0"/>
-                      <a:ext cx="5001323" cy="2572109"/>
-                    </a:xfrm>
-                    <a:prstGeom prst="rect">
-                      <a:avLst/>
-                    </a:prstGeom>
-                  </pic:spPr>
-                </pic:pic>
-              </a:graphicData>
-            </a:graphic>
-          </wp:inline>
-        </w:drawing>
-      </w:r>
-    </w:p>
-    <w:p>
-      <w:pPr>
-        <w:spacing w:line="360" w:lineRule="auto"/>
-        <w:jc w:val="both"/>
-        <w:rPr>
-          <w:rFonts w:cstheme="minorHAnsi"/>
-          <w:lang w:val="en-GB"/>
-        </w:rPr>
-      </w:pPr>
-    </w:p>
-    <w:p>
-      <w:pPr>
-        <w:spacing w:line="360" w:lineRule="auto"/>
-        <w:jc w:val="both"/>
-        <w:rPr>
-          <w:rFonts w:cstheme="minorHAnsi"/>
-          <w:b/>
-          <w:lang w:val="en-GB"/>
-        </w:rPr>
-      </w:pPr>
-      <w:r>
-        <w:rPr>
-          <w:rFonts w:cstheme="minorHAnsi"/>
-          <w:b/>
-          <w:lang w:val="en-GB"/>
-        </w:rPr>
-        <w:t xml:space="preserve">Measuring covariance </w:t>
-      </w:r>
-      <w:r>
-        <w:rPr>
-          <w:rFonts w:cstheme="minorHAnsi"/>
-          <w:b/>
-          <w:lang w:val="en-GB"/>
-        </w:rPr>
-        <w:t>relationships</w:t>
-      </w:r>
-    </w:p>
-    <w:p>
-      <w:pPr>
-        <w:spacing w:line="360" w:lineRule="auto"/>
-        <w:jc w:val="both"/>
-        <w:rPr>
-          <w:rFonts w:cstheme="minorHAnsi"/>
-          <w:lang w:val="en-GB"/>
-        </w:rPr>
-      </w:pPr>
-      <w:r>
-        <w:rPr>
-          <w:rFonts w:cstheme="minorHAnsi"/>
-          <w:lang w:val="en-GB"/>
-        </w:rPr>
-        <w:t xml:space="preserve">Given the measurable variable </w:t>
-      </w:r>
-      <w:r>
-        <w:rPr>
-          <w:rFonts w:cstheme="minorHAnsi"/>
-          <w:lang w:val="en-GB"/>
-        </w:rPr>
-        <w:t>attributes of</w:t>
-      </w:r>
-      <w:r>
-        <w:rPr>
-          <w:rFonts w:cstheme="minorHAnsi"/>
-          <w:lang w:val="en-GB"/>
-        </w:rPr>
-        <w:t xml:space="preserve"> salary and </w:t>
-      </w:r>
-      <w:r>
-        <w:rPr>
-          <w:rFonts w:cstheme="minorHAnsi"/>
-          <w:lang w:val="en-GB"/>
-        </w:rPr>
-        <w:t>company</w:t>
-      </w:r>
-      <w:r>
-        <w:rPr>
-          <w:rFonts w:cstheme="minorHAnsi"/>
-          <w:lang w:val="en-GB"/>
-        </w:rPr>
-        <w:t xml:space="preserve"> </w:t>
-      </w:r>
-      <w:r>
-        <w:rPr>
-          <w:rFonts w:cstheme="minorHAnsi"/>
-          <w:lang w:val="en-GB"/>
-        </w:rPr>
-        <w:t>return</w:t>
-      </w:r>
-      <w:r>
-        <w:rPr>
-          <w:rFonts w:cstheme="minorHAnsi"/>
-          <w:lang w:val="en-GB"/>
-        </w:rPr>
-        <w:t xml:space="preserve"> on </w:t>
-      </w:r>
-      <w:r>
-        <w:rPr>
-          <w:rFonts w:cstheme="minorHAnsi"/>
-          <w:lang w:val="en-GB"/>
-        </w:rPr>
-        <w:t>investments</w:t>
-      </w:r>
-      <w:r>
-        <w:rPr>
-          <w:rFonts w:cstheme="minorHAnsi"/>
-          <w:lang w:val="en-GB"/>
-        </w:rPr>
-        <w:t xml:space="preserve">, </w:t>
-      </w:r>
-      <w:r>
-        <w:rPr>
-          <w:rFonts w:cstheme="minorHAnsi"/>
-          <w:lang w:val="en-GB"/>
-        </w:rPr>
-        <w:t xml:space="preserve">from the dataset, a </w:t>
-      </w:r>
-      <w:r>
-        <w:rPr>
-          <w:rFonts w:cstheme="minorHAnsi"/>
-          <w:lang w:val="en-GB"/>
-        </w:rPr>
-        <w:t>covariance</w:t>
-      </w:r>
-      <w:r>
-        <w:rPr>
-          <w:rFonts w:cstheme="minorHAnsi"/>
-          <w:lang w:val="en-GB"/>
-        </w:rPr>
-        <w:t xml:space="preserve"> </w:t>
-      </w:r>
-      <w:r>
-        <w:rPr>
-          <w:rFonts w:cstheme="minorHAnsi"/>
-          <w:lang w:val="en-GB"/>
-        </w:rPr>
-        <w:t>relationship</w:t>
-      </w:r>
-      <w:r>
-        <w:rPr>
-          <w:rFonts w:cstheme="minorHAnsi"/>
-          <w:lang w:val="en-GB"/>
-        </w:rPr>
-        <w:t xml:space="preserve"> was established as </w:t>
-      </w:r>
-      <w:r>
-        <w:rPr>
-          <w:rFonts w:cstheme="minorHAnsi"/>
-          <w:lang w:val="en-GB"/>
-        </w:rPr>
-        <w:t>follows</w:t>
-      </w:r>
-      <w:r>
-        <w:rPr>
-          <w:rFonts w:cstheme="minorHAnsi"/>
-          <w:lang w:val="en-GB"/>
-        </w:rPr>
-        <w:t>:</w:t>
-      </w:r>
-    </w:p>
-    <w:p>
-      <w:pPr>
-        <w:shd w:val="clear" w:color="auto" w:fill="1E1E1E"/>
-        <w:spacing w:after="0" w:line="360" w:lineRule="auto"/>
-        <w:jc w:val="both"/>
-        <w:rPr>
-          <w:rFonts w:eastAsia="Times New Roman" w:cstheme="minorHAnsi"/>
-          <w:color w:val="D4D4D4"/>
-          <w:sz w:val="21"/>
-          <w:szCs w:val="21"/>
-        </w:rPr>
-      </w:pPr>
-      <w:r>
-        <w:rPr>
-          <w:rFonts w:eastAsia="Times New Roman" w:cstheme="minorHAnsi"/>
-          <w:color w:val="C586C0"/>
-          <w:sz w:val="21"/>
-          <w:szCs w:val="21"/>
-        </w:rPr>
-        <w:t>import</w:t>
-      </w:r>
-      <w:r>
-        <w:rPr>
-          <w:rFonts w:eastAsia="Times New Roman" w:cstheme="minorHAnsi"/>
-          <w:color w:val="D4D4D4"/>
-          <w:sz w:val="21"/>
-          <w:szCs w:val="21"/>
-        </w:rPr>
-        <w:t xml:space="preserve"> pandas </w:t>
-      </w:r>
-      <w:r>
-        <w:rPr>
-          <w:rFonts w:eastAsia="Times New Roman" w:cstheme="minorHAnsi"/>
-          <w:color w:val="C586C0"/>
-          <w:sz w:val="21"/>
-          <w:szCs w:val="21"/>
-        </w:rPr>
-        <w:t>as</w:t>
-      </w:r>
-      <w:r>
-        <w:rPr>
-          <w:rFonts w:eastAsia="Times New Roman" w:cstheme="minorHAnsi"/>
-          <w:color w:val="D4D4D4"/>
-          <w:sz w:val="21"/>
-          <w:szCs w:val="21"/>
-        </w:rPr>
-        <w:t xml:space="preserve"> pd</w:t>
-      </w:r>
-    </w:p>
-    <w:p>
-      <w:pPr>
-        <w:shd w:val="clear" w:color="auto" w:fill="1E1E1E"/>
-        <w:spacing w:after="0" w:line="360" w:lineRule="auto"/>
-        <w:jc w:val="both"/>
-        <w:rPr>
-          <w:rFonts w:eastAsia="Times New Roman" w:cstheme="minorHAnsi"/>
-          <w:color w:val="D4D4D4"/>
-          <w:sz w:val="21"/>
-          <w:szCs w:val="21"/>
-        </w:rPr>
-      </w:pPr>
-      <w:r>
-        <w:rPr>
-          <w:rFonts w:eastAsia="Times New Roman" w:cstheme="minorHAnsi"/>
-          <w:color w:val="C586C0"/>
-          <w:sz w:val="21"/>
-          <w:szCs w:val="21"/>
-        </w:rPr>
-        <w:t>import</w:t>
-      </w:r>
-      <w:r>
-        <w:rPr>
-          <w:rFonts w:eastAsia="Times New Roman" w:cstheme="minorHAnsi"/>
-          <w:color w:val="D4D4D4"/>
-          <w:sz w:val="21"/>
-          <w:szCs w:val="21"/>
-        </w:rPr>
-        <w:t xml:space="preserve"> matplotlib.pyplot </w:t>
-      </w:r>
-      <w:r>
-        <w:rPr>
-          <w:rFonts w:eastAsia="Times New Roman" w:cstheme="minorHAnsi"/>
-          <w:color w:val="C586C0"/>
-          <w:sz w:val="21"/>
-          <w:szCs w:val="21"/>
-        </w:rPr>
-        <w:t>as</w:t>
-      </w:r>
-      <w:r>
-        <w:rPr>
-          <w:rFonts w:eastAsia="Times New Roman" w:cstheme="minorHAnsi"/>
-          <w:color w:val="D4D4D4"/>
-          <w:sz w:val="21"/>
-          <w:szCs w:val="21"/>
-        </w:rPr>
-        <w:t xml:space="preserve"> plt</w:t>
-      </w:r>
-    </w:p>
-    <w:p>
-      <w:pPr>
-        <w:shd w:val="clear" w:color="auto" w:fill="1E1E1E"/>
-        <w:spacing w:after="0" w:line="360" w:lineRule="auto"/>
-        <w:jc w:val="both"/>
-        <w:rPr>
-          <w:rFonts w:eastAsia="Times New Roman" w:cstheme="minorHAnsi"/>
-          <w:color w:val="D4D4D4"/>
-          <w:sz w:val="21"/>
-          <w:szCs w:val="21"/>
-        </w:rPr>
-      </w:pPr>
-    </w:p>
-    <w:p>
-      <w:pPr>
-        <w:shd w:val="clear" w:color="auto" w:fill="1E1E1E"/>
-        <w:spacing w:after="0" w:line="360" w:lineRule="auto"/>
-        <w:jc w:val="both"/>
-        <w:rPr>
-          <w:rFonts w:eastAsia="Times New Roman" w:cstheme="minorHAnsi"/>
-          <w:color w:val="D4D4D4"/>
-          <w:sz w:val="21"/>
-          <w:szCs w:val="21"/>
-        </w:rPr>
-      </w:pPr>
-      <w:r>
-        <w:rPr>
-          <w:rFonts w:eastAsia="Times New Roman" w:cstheme="minorHAnsi"/>
-          <w:color w:val="D4D4D4"/>
-          <w:sz w:val="21"/>
-          <w:szCs w:val="21"/>
-        </w:rPr>
-        <w:t>df = pd.read_csv (</w:t>
-      </w:r>
-      <w:r>
-        <w:rPr>
-          <w:rFonts w:eastAsia="Times New Roman" w:cstheme="minorHAnsi"/>
-          <w:color w:val="569CD6"/>
-          <w:sz w:val="21"/>
-          <w:szCs w:val="21"/>
-        </w:rPr>
-        <w:t>r</w:t>
-      </w:r>
-      <w:r>
-        <w:rPr>
-          <w:rFonts w:eastAsia="Times New Roman" w:cstheme="minorHAnsi"/>
-          <w:color w:val="D16969"/>
-          <w:sz w:val="21"/>
-          <w:szCs w:val="21"/>
-        </w:rPr>
-        <w:t>'Roi.csv'</w:t>
-      </w:r>
-      <w:r>
-        <w:rPr>
-          <w:rFonts w:eastAsia="Times New Roman" w:cstheme="minorHAnsi"/>
-          <w:color w:val="D4D4D4"/>
-          <w:sz w:val="21"/>
-          <w:szCs w:val="21"/>
-        </w:rPr>
-        <w:t>)</w:t>
-      </w:r>
-    </w:p>
-    <w:p>
-      <w:pPr>
-        <w:shd w:val="clear" w:color="auto" w:fill="1E1E1E"/>
-        <w:spacing w:after="0" w:line="360" w:lineRule="auto"/>
-        <w:jc w:val="both"/>
-        <w:rPr>
-          <w:rFonts w:eastAsia="Times New Roman" w:cstheme="minorHAnsi"/>
-          <w:color w:val="D4D4D4"/>
-          <w:sz w:val="21"/>
-          <w:szCs w:val="21"/>
-        </w:rPr>
-      </w:pPr>
-      <w:r>
-        <w:rPr>
-          <w:rFonts w:eastAsia="Times New Roman" w:cstheme="minorHAnsi"/>
-          <w:color w:val="DCDCAA"/>
-          <w:sz w:val="21"/>
-          <w:szCs w:val="21"/>
-        </w:rPr>
-        <w:t>print</w:t>
-      </w:r>
-      <w:r>
-        <w:rPr>
-          <w:rFonts w:eastAsia="Times New Roman" w:cstheme="minorHAnsi"/>
-          <w:color w:val="D4D4D4"/>
-          <w:sz w:val="21"/>
-          <w:szCs w:val="21"/>
-        </w:rPr>
-        <w:t>(df)</w:t>
-      </w:r>
-    </w:p>
-    <w:p>
-      <w:pPr>
-        <w:shd w:val="clear" w:color="auto" w:fill="1E1E1E"/>
-        <w:spacing w:after="240" w:line="360" w:lineRule="auto"/>
-        <w:jc w:val="both"/>
-        <w:rPr>
-          <w:rFonts w:eastAsia="Times New Roman" w:cstheme="minorHAnsi"/>
-          <w:color w:val="D4D4D4"/>
-          <w:sz w:val="21"/>
-          <w:szCs w:val="21"/>
-        </w:rPr>
-      </w:pPr>
-    </w:p>
-    <w:p>
-      <w:pPr>
-        <w:shd w:val="clear" w:color="auto" w:fill="1E1E1E"/>
-        <w:spacing w:after="0" w:line="360" w:lineRule="auto"/>
-        <w:jc w:val="both"/>
-        <w:rPr>
-          <w:rFonts w:eastAsia="Times New Roman" w:cstheme="minorHAnsi"/>
-          <w:color w:val="D4D4D4"/>
-          <w:sz w:val="21"/>
-          <w:szCs w:val="21"/>
-        </w:rPr>
-      </w:pPr>
-      <w:r>
-        <w:rPr>
-          <w:rFonts w:eastAsia="Times New Roman" w:cstheme="minorHAnsi"/>
-          <w:color w:val="D4D4D4"/>
-          <w:sz w:val="21"/>
-          <w:szCs w:val="21"/>
-        </w:rPr>
-        <w:t>plt.scatter(df[</w:t>
-      </w:r>
-      <w:r>
-        <w:rPr>
-          <w:rFonts w:eastAsia="Times New Roman" w:cstheme="minorHAnsi"/>
-          <w:color w:val="CE9178"/>
-          <w:sz w:val="21"/>
-          <w:szCs w:val="21"/>
-        </w:rPr>
-        <w:t>'ROI'</w:t>
-      </w:r>
-      <w:r>
-        <w:rPr>
-          <w:rFonts w:eastAsia="Times New Roman" w:cstheme="minorHAnsi"/>
-          <w:color w:val="D4D4D4"/>
-          <w:sz w:val="21"/>
-          <w:szCs w:val="21"/>
-        </w:rPr>
-        <w:t>], df[</w:t>
-      </w:r>
-      <w:r>
-        <w:rPr>
-          <w:rFonts w:eastAsia="Times New Roman" w:cstheme="minorHAnsi"/>
-          <w:color w:val="CE9178"/>
-          <w:sz w:val="21"/>
-          <w:szCs w:val="21"/>
-        </w:rPr>
-        <w:t>'salary in dollars'</w:t>
-      </w:r>
-      <w:r>
-        <w:rPr>
-          <w:rFonts w:eastAsia="Times New Roman" w:cstheme="minorHAnsi"/>
-          <w:color w:val="D4D4D4"/>
-          <w:sz w:val="21"/>
-          <w:szCs w:val="21"/>
-        </w:rPr>
-        <w:t>])</w:t>
-      </w:r>
-    </w:p>
-    <w:p>
-      <w:pPr>
-        <w:shd w:val="clear" w:color="auto" w:fill="1E1E1E"/>
-        <w:spacing w:after="0" w:line="360" w:lineRule="auto"/>
-        <w:jc w:val="both"/>
-        <w:rPr>
-          <w:rFonts w:eastAsia="Times New Roman" w:cstheme="minorHAnsi"/>
-          <w:color w:val="D4D4D4"/>
-          <w:sz w:val="21"/>
-          <w:szCs w:val="21"/>
-        </w:rPr>
-      </w:pPr>
-      <w:r>
-        <w:rPr>
-          <w:rFonts w:eastAsia="Times New Roman" w:cstheme="minorHAnsi"/>
-          <w:color w:val="D4D4D4"/>
-          <w:sz w:val="21"/>
-          <w:szCs w:val="21"/>
-        </w:rPr>
-        <w:t>plt.xlabel(</w:t>
-      </w:r>
-      <w:r>
-        <w:rPr>
-          <w:rFonts w:eastAsia="Times New Roman" w:cstheme="minorHAnsi"/>
-          <w:color w:val="CE9178"/>
-          <w:sz w:val="21"/>
-          <w:szCs w:val="21"/>
-        </w:rPr>
-        <w:t>'ROI'</w:t>
-      </w:r>
-      <w:r>
-        <w:rPr>
-          <w:rFonts w:eastAsia="Times New Roman" w:cstheme="minorHAnsi"/>
-          <w:color w:val="D4D4D4"/>
-          <w:sz w:val="21"/>
-          <w:szCs w:val="21"/>
-        </w:rPr>
-        <w:t>)</w:t>
-      </w:r>
-    </w:p>
-    <w:p>
-      <w:pPr>
-        <w:shd w:val="clear" w:color="auto" w:fill="1E1E1E"/>
-        <w:spacing w:after="0" w:line="360" w:lineRule="auto"/>
-        <w:jc w:val="both"/>
-        <w:rPr>
-          <w:rFonts w:eastAsia="Times New Roman" w:cstheme="minorHAnsi"/>
-          <w:color w:val="D4D4D4"/>
-          <w:sz w:val="21"/>
-          <w:szCs w:val="21"/>
-        </w:rPr>
-      </w:pPr>
-      <w:r>
-        <w:rPr>
-          <w:rFonts w:eastAsia="Times New Roman" w:cstheme="minorHAnsi"/>
-          <w:color w:val="D4D4D4"/>
-          <w:sz w:val="21"/>
-          <w:szCs w:val="21"/>
-        </w:rPr>
-        <w:t>plt.ylabel(</w:t>
-      </w:r>
-      <w:r>
-        <w:rPr>
-          <w:rFonts w:eastAsia="Times New Roman" w:cstheme="minorHAnsi"/>
-          <w:color w:val="CE9178"/>
-          <w:sz w:val="21"/>
-          <w:szCs w:val="21"/>
-        </w:rPr>
-        <w:t>'salary in dollars'</w:t>
-      </w:r>
-      <w:r>
-        <w:rPr>
-          <w:rFonts w:eastAsia="Times New Roman" w:cstheme="minorHAnsi"/>
-          <w:color w:val="D4D4D4"/>
-          <w:sz w:val="21"/>
-          <w:szCs w:val="21"/>
-        </w:rPr>
-        <w:t>)</w:t>
-      </w:r>
-    </w:p>
-    <w:p>
-      <w:pPr>
-        <w:spacing w:line="360" w:lineRule="auto"/>
-        <w:jc w:val="both"/>
-        <w:rPr>
-          <w:rFonts w:cstheme="minorHAnsi"/>
-          <w:lang w:val="en-GB"/>
-        </w:rPr>
-      </w:pPr>
-    </w:p>
-    <w:p>
-      <w:pPr>
-        <w:spacing w:line="360" w:lineRule="auto"/>
-        <w:jc w:val="both"/>
-        <w:rPr>
-          <w:rFonts w:cstheme="minorHAnsi"/>
-          <w:lang w:val="en-GB"/>
-        </w:rPr>
-      </w:pPr>
-      <w:r>
-        <w:rPr>
-          <w:rFonts w:cstheme="minorHAnsi"/>
-          <w:lang w:val="en-GB"/>
-        </w:rPr>
-        <w:drawing>
-          <wp:inline distT="0" distB="0" distL="0" distR="0" wp14:anchorId="0BA8BC47" wp14:editId="1609EB8E">
-            <wp:extent cx="5525271" cy="3591426"/>
-            <wp:effectExtent l="0" t="0" r="0" b="9525"/>
-            <wp:docPr id="8" name="Picture 8"/>
-            <wp:cNvGraphicFramePr>
-              <a:graphicFrameLocks xmlns:a="http://schemas.openxmlformats.org/drawingml/2006/main" noChangeAspect="1"/>
-            </wp:cNvGraphicFramePr>
-            <a:graphic xmlns:a="http://schemas.openxmlformats.org/drawingml/2006/main">
-              <a:graphicData uri="http://schemas.openxmlformats.org/drawingml/2006/picture">
-                <pic:pic xmlns:pic="http://schemas.openxmlformats.org/drawingml/2006/picture">
-                  <pic:nvPicPr>
-                    <pic:cNvPr id="1" name=""/>
-                    <pic:cNvPicPr/>
-                  </pic:nvPicPr>
-                  <pic:blipFill>
-                    <a:blip r:embed="rId9"/>
-                    <a:stretch>
-                      <a:fillRect/>
-                    </a:stretch>
-                  </pic:blipFill>
-                  <pic:spPr>
-                    <a:xfrm>
-                      <a:off x="0" y="0"/>
                       <a:ext cx="5525271" cy="3591426"/>
                     </a:xfrm>
                     <a:prstGeom prst="rect">
@@ -8624,8 +8655,6 @@
           <w:lang w:val="en-GB"/>
         </w:rPr>
       </w:pPr>
-      <w:bookmarkStart w:id="0" w:name="_GoBack"/>
-      <w:bookmarkEnd w:id="0"/>
     </w:p>
     <w:p>
       <w:pPr>

</xml_diff>